<commit_message>
plik.txt jako test - wrzuc do odpowiedniego folderu CIĄGLE TRZEBA ZAIMPLEMENTOWAĆ INNĄ METODĘ SELEKCJI - koła ruletki/rankingowa/turniejowa
</commit_message>
<xml_diff>
--- a/dokumentacja.docx
+++ b/dokumentacja.docx
@@ -336,7 +336,13 @@
         <w:t xml:space="preserve">Idea algorytmu opiera się na zjawisku doboru naturalnego i dziedziczenia znanego z nauk przyrodniczych. </w:t>
       </w:r>
       <w:r>
-        <w:t>Zgodnie z tym zjawiskiem osobniki lepiej przystosowane do warunków środowiska mają większą szansę na przetrwanie niż osobniki gorzej przystosowane. Pierwsze z nich przekazują informację genetyczną swoim potomkom. Krzyżowanie informacji genetycznej przodków prowadzi coraz to lepszego przeciętnego dostosowania się osobników do warunków środowiska. Zachodzi więc tutaj pewien proces optymalizacji.</w:t>
+        <w:t xml:space="preserve">Zgodnie z tym zjawiskiem osobniki lepiej przystosowane do warunków środowiska mają większą szansę na przetrwanie niż osobniki gorzej przystosowane. Pierwsze z nich przekazują informację genetyczną swoim potomkom. Krzyżowanie informacji genetycznej przodków prowadzi </w:t>
+      </w:r>
+      <w:r>
+        <w:t xml:space="preserve">do </w:t>
+      </w:r>
+      <w:r>
+        <w:t>coraz to lepszego przeciętnego dostosowania się osobników do warunków środowiska. Zachodzi więc tutaj pewien proces optymalizacji.</w:t>
       </w:r>
     </w:p>
     <w:p>
@@ -372,7 +378,13 @@
         <w:t xml:space="preserve"> natomiast</w:t>
       </w:r>
       <w:r>
-        <w:t xml:space="preserve"> te gorzej przystosowane są usuwane. Następnie pomiędzy pozostałymi osobnikami</w:t>
+        <w:t xml:space="preserve"> te gorzej przystosowane</w:t>
+      </w:r>
+      <w:r>
+        <w:t>(czyli z większymi wartościami funkcji oceny)</w:t>
+      </w:r>
+      <w:r>
+        <w:t xml:space="preserve"> są usuwane. Następnie pomiędzy pozostałymi osobnikami</w:t>
       </w:r>
       <w:r>
         <w:t xml:space="preserve"> </w:t>
@@ -426,7 +438,13 @@
         <w:t xml:space="preserve"> równe</w:t>
       </w:r>
       <w:r>
-        <w:t xml:space="preserve"> szukanemu minimum.</w:t>
+        <w:t xml:space="preserve"> </w:t>
+      </w:r>
+      <w:r>
+        <w:t xml:space="preserve">bądź bardzo bliskie </w:t>
+      </w:r>
+      <w:r>
+        <w:t>szukanemu minimum.</w:t>
       </w:r>
     </w:p>
     <w:p>
@@ -477,7 +495,6 @@
           <w:sz w:val="28"/>
           <w:szCs w:val="28"/>
         </w:rPr>
-        <w:lastRenderedPageBreak/>
         <w:t>Opis formatu danych wejściowych/wyjściowych</w:t>
       </w:r>
     </w:p>
@@ -501,7 +518,21 @@
           <w:bCs/>
           <w:iCs/>
         </w:rPr>
-        <w:t xml:space="preserve"> wejściowe powinny być zapisane w pliku tekstowym o rozszerzeniu *.txt. Nazwa pliku jest dowolna – użytkownik programu będzie w odpowiednim momencie poproszony o jej podanie. W pliku powinno znaleźć się 5 liczb całkowitych, które będą oznaczać kolejno:</w:t>
+        <w:t xml:space="preserve"> wejściowe powinny być zapisane w pliku tekstowym o rozszerzeniu *.txt. Nazwa pliku jest dowolna – użytkownik programu będzie w odpowiednim momencie poproszony o jej podanie. W pliku powinno znaleźć się 5 liczb całkowitych</w:t>
+      </w:r>
+      <w:r>
+        <w:rPr>
+          <w:bCs/>
+          <w:iCs/>
+        </w:rPr>
+        <w:t xml:space="preserve"> oddzielonych spacjami</w:t>
+      </w:r>
+      <w:r>
+        <w:rPr>
+          <w:bCs/>
+          <w:iCs/>
+        </w:rPr>
+        <w:t>, które będą oznaczać kolejno:</w:t>
       </w:r>
     </w:p>
     <w:p>
@@ -610,6 +641,13 @@
         </w:rPr>
         <w:t>liczbę pokoleń</w:t>
       </w:r>
+      <w:r>
+        <w:rPr>
+          <w:bCs/>
+          <w:iCs/>
+        </w:rPr>
+        <w:t>;</w:t>
+      </w:r>
     </w:p>
     <w:p>
       <w:pPr>
@@ -683,8 +721,6 @@
         </w:rPr>
         <w:t>wartość funkcji f(x) dla argumentu z powyższego punktu – czyli szukane minimum funkcji;</w:t>
       </w:r>
-      <w:bookmarkStart w:id="0" w:name="_GoBack"/>
-      <w:bookmarkEnd w:id="0"/>
     </w:p>
     <w:p>
       <w:pPr>
@@ -754,7 +790,10 @@
         </w:numPr>
       </w:pPr>
       <w:r>
-        <w:t>Interfejs – moduł odpowiedzialny za komunikację z użytkownikiem,</w:t>
+        <w:t>Interfejs – moduł odpowiedzialny</w:t>
+      </w:r>
+      <w:r>
+        <w:t xml:space="preserve"> za komunikację z użytkownikiem,</w:t>
       </w:r>
     </w:p>
     <w:p>
@@ -799,7 +838,15 @@
         </w:numPr>
       </w:pPr>
       <w:r>
-        <w:t>Algorytmy – moduł, w którym zawarte są wszelkie inne funkcje(funkcja celu, dekodowanie genotypu etc.)</w:t>
+        <w:t>Algorytmy – moduł, w którym zawarte są wszelkie inne funkcje(funkcja celu, dekodowanie genotypu</w:t>
+      </w:r>
+      <w:r>
+        <w:t>, przeprowadzenie cyklu</w:t>
+      </w:r>
+      <w:bookmarkStart w:id="0" w:name="_GoBack"/>
+      <w:bookmarkEnd w:id="0"/>
+      <w:r>
+        <w:t xml:space="preserve"> etc.)</w:t>
       </w:r>
     </w:p>
     <w:p>

</xml_diff>